<commit_message>
Restructuring of models and services
</commit_message>
<xml_diff>
--- a/docs/ABstracion WEB GP.docx
+++ b/docs/ABstracion WEB GP.docx
@@ -1,6 +1,6 @@
 
 <file path=word/document.xml><?xml version="1.0" encoding="utf-8"?>
-<w:document xmlns:wpc="http://schemas.microsoft.com/office/word/2010/wordprocessingCanvas" xmlns:cx="http://schemas.microsoft.com/office/drawing/2014/chartex" xmlns:cx1="http://schemas.microsoft.com/office/drawing/2015/9/8/chartex" xmlns:cx2="http://schemas.microsoft.com/office/drawing/2015/10/21/chartex" xmlns:cx3="http://schemas.microsoft.com/office/drawing/2016/5/9/chartex" xmlns:cx4="http://schemas.microsoft.com/office/drawing/2016/5/10/chartex" xmlns:cx5="http://schemas.microsoft.com/office/drawing/2016/5/11/chartex" xmlns:cx6="http://schemas.microsoft.com/office/drawing/2016/5/12/chartex" xmlns:cx7="http://schemas.microsoft.com/office/drawing/2016/5/13/chartex" xmlns:cx8="http://schemas.microsoft.com/office/drawing/2016/5/14/chartex" xmlns:mc="http://schemas.openxmlformats.org/markup-compatibility/2006" xmlns:aink="http://schemas.microsoft.com/office/drawing/2016/ink" xmlns:am3d="http://schemas.microsoft.com/office/drawing/2017/model3d" xmlns:o="urn:schemas-microsoft-com:office:office" xmlns:r="http://schemas.openxmlformats.org/officeDocument/2006/relationships" xmlns:m="http://schemas.openxmlformats.org/officeDocument/2006/math" xmlns:v="urn:schemas-microsoft-com:vml" xmlns:wp14="http://schemas.microsoft.com/office/word/2010/wordprocessingDrawing" xmlns:wp="http://schemas.openxmlformats.org/drawingml/2006/wordprocessingDrawing" xmlns:w10="urn:schemas-microsoft-com:office:word" xmlns:w="http://schemas.openxmlformats.org/wordprocessingml/2006/main" xmlns:w14="http://schemas.microsoft.com/office/word/2010/wordml" xmlns:w15="http://schemas.microsoft.com/office/word/2012/wordml" xmlns:w16cex="http://schemas.microsoft.com/office/word/2018/wordml/cex" xmlns:w16cid="http://schemas.microsoft.com/office/word/2016/wordml/cid" xmlns:w16="http://schemas.microsoft.com/office/word/2018/wordml" xmlns:w16sdtdh="http://schemas.microsoft.com/office/word/2020/wordml/sdtdatahash" xmlns:w16se="http://schemas.microsoft.com/office/word/2015/wordml/symex" xmlns:wpg="http://schemas.microsoft.com/office/word/2010/wordprocessingGroup" xmlns:wpi="http://schemas.microsoft.com/office/word/2010/wordprocessingInk" xmlns:wne="http://schemas.microsoft.com/office/word/2006/wordml" xmlns:wps="http://schemas.microsoft.com/office/word/2010/wordprocessingShape" mc:Ignorable="w14 w15 w16se w16cid w16 w16cex w16sdtdh wp14">
+<w:document xmlns:wpc="http://schemas.microsoft.com/office/word/2010/wordprocessingCanvas" xmlns:cx="http://schemas.microsoft.com/office/drawing/2014/chartex" xmlns:cx1="http://schemas.microsoft.com/office/drawing/2015/9/8/chartex" xmlns:cx2="http://schemas.microsoft.com/office/drawing/2015/10/21/chartex" xmlns:cx3="http://schemas.microsoft.com/office/drawing/2016/5/9/chartex" xmlns:cx4="http://schemas.microsoft.com/office/drawing/2016/5/10/chartex" xmlns:cx5="http://schemas.microsoft.com/office/drawing/2016/5/11/chartex" xmlns:cx6="http://schemas.microsoft.com/office/drawing/2016/5/12/chartex" xmlns:cx7="http://schemas.microsoft.com/office/drawing/2016/5/13/chartex" xmlns:cx8="http://schemas.microsoft.com/office/drawing/2016/5/14/chartex" xmlns:mc="http://schemas.openxmlformats.org/markup-compatibility/2006" xmlns:aink="http://schemas.microsoft.com/office/drawing/2016/ink" xmlns:am3d="http://schemas.microsoft.com/office/drawing/2017/model3d" xmlns:o="urn:schemas-microsoft-com:office:office" xmlns:oel="http://schemas.microsoft.com/office/2019/extlst" xmlns:r="http://schemas.openxmlformats.org/officeDocument/2006/relationships" xmlns:m="http://schemas.openxmlformats.org/officeDocument/2006/math" xmlns:v="urn:schemas-microsoft-com:vml" xmlns:wp14="http://schemas.microsoft.com/office/word/2010/wordprocessingDrawing" xmlns:wp="http://schemas.openxmlformats.org/drawingml/2006/wordprocessingDrawing" xmlns:w10="urn:schemas-microsoft-com:office:word" xmlns:w="http://schemas.openxmlformats.org/wordprocessingml/2006/main" xmlns:w14="http://schemas.microsoft.com/office/word/2010/wordml" xmlns:w15="http://schemas.microsoft.com/office/word/2012/wordml" xmlns:w16cex="http://schemas.microsoft.com/office/word/2018/wordml/cex" xmlns:w16cid="http://schemas.microsoft.com/office/word/2016/wordml/cid" xmlns:w16="http://schemas.microsoft.com/office/word/2018/wordml" xmlns:w16du="http://schemas.microsoft.com/office/word/2023/wordml/word16du" xmlns:w16sdtdh="http://schemas.microsoft.com/office/word/2020/wordml/sdtdatahash" xmlns:w16se="http://schemas.microsoft.com/office/word/2015/wordml/symex" xmlns:wpg="http://schemas.microsoft.com/office/word/2010/wordprocessingGroup" xmlns:wpi="http://schemas.microsoft.com/office/word/2010/wordprocessingInk" xmlns:wne="http://schemas.microsoft.com/office/word/2006/wordml" xmlns:wps="http://schemas.microsoft.com/office/word/2010/wordprocessingShape" mc:Ignorable="w14 w15 w16se w16cid w16 w16cex w16sdtdh w16du wp14">
   <w:body>
     <w:p>
       <w:pPr>
@@ -131,37 +131,7 @@
           <w:lang w:eastAsia="es-CO"/>
           <w14:ligatures w14:val="none"/>
         </w:rPr>
-        <w:t xml:space="preserve"> </w:t>
-      </w:r>
-      <w:proofErr w:type="spellStart"/>
-      <w:r>
-        <w:rPr>
-          <w:rFonts w:ascii="Times New Roman" w:eastAsia="Times New Roman" w:hAnsi="Times New Roman" w:cs="Times New Roman"/>
-          <w:b/>
-          <w:bCs/>
-          <w:noProof w:val="0"/>
-          <w:kern w:val="0"/>
-          <w:sz w:val="27"/>
-          <w:szCs w:val="27"/>
-          <w:lang w:eastAsia="es-CO"/>
-          <w14:ligatures w14:val="none"/>
-        </w:rPr>
-        <w:t>NavBar</w:t>
-      </w:r>
-      <w:proofErr w:type="spellEnd"/>
-      <w:r>
-        <w:rPr>
-          <w:rFonts w:ascii="Times New Roman" w:eastAsia="Times New Roman" w:hAnsi="Times New Roman" w:cs="Times New Roman"/>
-          <w:b/>
-          <w:bCs/>
-          <w:noProof w:val="0"/>
-          <w:kern w:val="0"/>
-          <w:sz w:val="27"/>
-          <w:szCs w:val="27"/>
-          <w:lang w:eastAsia="es-CO"/>
-          <w14:ligatures w14:val="none"/>
-        </w:rPr>
-        <w:t xml:space="preserve"> (Barra de Navegación)</w:t>
+        <w:t xml:space="preserve"> NavBar (Barra de Navegación)</w:t>
       </w:r>
     </w:p>
     <w:p>
@@ -1047,7 +1017,6 @@
           <w14:ligatures w14:val="none"/>
         </w:rPr>
       </w:pPr>
-      <w:proofErr w:type="spellStart"/>
       <w:r>
         <w:rPr>
           <w:rFonts w:ascii="Times New Roman" w:eastAsia="Times New Roman" w:hAnsi="Times New Roman" w:cs="Times New Roman"/>
@@ -1062,7 +1031,6 @@
         </w:rPr>
         <w:t>Footer</w:t>
       </w:r>
-      <w:proofErr w:type="spellEnd"/>
     </w:p>
     <w:p>
       <w:pPr>
@@ -1303,7 +1271,6 @@
           <w14:ligatures w14:val="none"/>
         </w:rPr>
       </w:pPr>
-      <w:proofErr w:type="spellStart"/>
       <w:r>
         <w:rPr>
           <w:rFonts w:ascii="Times New Roman" w:eastAsia="Times New Roman" w:hAnsi="Times New Roman" w:cs="Times New Roman"/>
@@ -1318,7 +1285,6 @@
         </w:rPr>
         <w:t>Footer</w:t>
       </w:r>
-      <w:proofErr w:type="spellEnd"/>
     </w:p>
     <w:p>
       <w:pPr>
@@ -1540,7 +1506,6 @@
           <w14:ligatures w14:val="none"/>
         </w:rPr>
       </w:pPr>
-      <w:proofErr w:type="spellStart"/>
       <w:r>
         <w:rPr>
           <w:rFonts w:ascii="Times New Roman" w:eastAsia="Times New Roman" w:hAnsi="Times New Roman" w:cs="Times New Roman"/>
@@ -1555,7 +1520,6 @@
         </w:rPr>
         <w:t>Footer</w:t>
       </w:r>
-      <w:proofErr w:type="spellEnd"/>
     </w:p>
     <w:p>
       <w:pPr>
@@ -1845,7 +1809,6 @@
           <w14:ligatures w14:val="none"/>
         </w:rPr>
       </w:pPr>
-      <w:proofErr w:type="spellStart"/>
       <w:r>
         <w:rPr>
           <w:rFonts w:ascii="Times New Roman" w:eastAsia="Times New Roman" w:hAnsi="Times New Roman" w:cs="Times New Roman"/>
@@ -1860,7 +1823,6 @@
         </w:rPr>
         <w:t>Footer</w:t>
       </w:r>
-      <w:proofErr w:type="spellEnd"/>
     </w:p>
     <w:p>
       <w:pPr>
@@ -2176,7 +2138,6 @@
           <w14:ligatures w14:val="none"/>
         </w:rPr>
       </w:pPr>
-      <w:proofErr w:type="spellStart"/>
       <w:r>
         <w:rPr>
           <w:rFonts w:ascii="Times New Roman" w:eastAsia="Times New Roman" w:hAnsi="Times New Roman" w:cs="Times New Roman"/>
@@ -2191,7 +2152,6 @@
         </w:rPr>
         <w:t>Footer</w:t>
       </w:r>
-      <w:proofErr w:type="spellEnd"/>
     </w:p>
     <w:p>
       <w:pPr>
@@ -2427,7 +2387,6 @@
           <w14:ligatures w14:val="none"/>
         </w:rPr>
       </w:pPr>
-      <w:proofErr w:type="spellStart"/>
       <w:r>
         <w:rPr>
           <w:rFonts w:ascii="Times New Roman" w:eastAsia="Times New Roman" w:hAnsi="Times New Roman" w:cs="Times New Roman"/>
@@ -2441,22 +2400,7 @@
           <w14:ligatures w14:val="none"/>
         </w:rPr>
         <w:lastRenderedPageBreak/>
-        <w:t>Wireframes</w:t>
-      </w:r>
-      <w:proofErr w:type="spellEnd"/>
-      <w:r>
-        <w:rPr>
-          <w:rFonts w:ascii="Times New Roman" w:eastAsia="Times New Roman" w:hAnsi="Times New Roman" w:cs="Times New Roman"/>
-          <w:b/>
-          <w:bCs/>
-          <w:noProof w:val="0"/>
-          <w:kern w:val="0"/>
-          <w:sz w:val="24"/>
-          <w:szCs w:val="24"/>
-          <w:lang w:eastAsia="es-CO"/>
-          <w14:ligatures w14:val="none"/>
-        </w:rPr>
-        <w:t>/Diseño</w:t>
+        <w:t>Wireframes/Diseño</w:t>
       </w:r>
       <w:r>
         <w:rPr>
@@ -2608,7 +2552,6 @@
           <w14:ligatures w14:val="none"/>
         </w:rPr>
       </w:pPr>
-      <w:proofErr w:type="spellStart"/>
       <w:r>
         <w:rPr>
           <w:rFonts w:ascii="Times New Roman" w:eastAsia="Times New Roman" w:hAnsi="Times New Roman" w:cs="Times New Roman"/>
@@ -2623,7 +2566,6 @@
         </w:rPr>
         <w:t>Footer</w:t>
       </w:r>
-      <w:proofErr w:type="spellEnd"/>
     </w:p>
     <w:p>
       <w:pPr>
@@ -2709,37 +2651,7 @@
           <w:lang w:eastAsia="es-CO"/>
           <w14:ligatures w14:val="none"/>
         </w:rPr>
-        <w:t xml:space="preserve"> </w:t>
-      </w:r>
-      <w:proofErr w:type="spellStart"/>
-      <w:r>
-        <w:rPr>
-          <w:rFonts w:ascii="Times New Roman" w:eastAsia="Times New Roman" w:hAnsi="Times New Roman" w:cs="Times New Roman"/>
-          <w:b/>
-          <w:bCs/>
-          <w:noProof w:val="0"/>
-          <w:kern w:val="0"/>
-          <w:sz w:val="27"/>
-          <w:szCs w:val="27"/>
-          <w:lang w:eastAsia="es-CO"/>
-          <w14:ligatures w14:val="none"/>
-        </w:rPr>
-        <w:t>Footer</w:t>
-      </w:r>
-      <w:proofErr w:type="spellEnd"/>
-      <w:r>
-        <w:rPr>
-          <w:rFonts w:ascii="Times New Roman" w:eastAsia="Times New Roman" w:hAnsi="Times New Roman" w:cs="Times New Roman"/>
-          <w:b/>
-          <w:bCs/>
-          <w:noProof w:val="0"/>
-          <w:kern w:val="0"/>
-          <w:sz w:val="27"/>
-          <w:szCs w:val="27"/>
-          <w:lang w:eastAsia="es-CO"/>
-          <w14:ligatures w14:val="none"/>
-        </w:rPr>
-        <w:t xml:space="preserve"> (Pie de Página)</w:t>
+        <w:t xml:space="preserve"> Footer (Pie de Página)</w:t>
       </w:r>
     </w:p>
     <w:p>
@@ -2771,67 +2683,7 @@
           <w:lang w:eastAsia="es-CO"/>
           <w14:ligatures w14:val="none"/>
         </w:rPr>
-        <w:t>"</w:t>
-      </w:r>
-      <w:proofErr w:type="spellStart"/>
-      <w:r>
-        <w:rPr>
-          <w:rFonts w:ascii="Times New Roman" w:eastAsia="Times New Roman" w:hAnsi="Times New Roman" w:cs="Times New Roman"/>
-          <w:b/>
-          <w:bCs/>
-          <w:noProof w:val="0"/>
-          <w:kern w:val="0"/>
-          <w:sz w:val="24"/>
-          <w:szCs w:val="24"/>
-          <w:lang w:eastAsia="es-CO"/>
-          <w14:ligatures w14:val="none"/>
-        </w:rPr>
-        <w:t>Created</w:t>
-      </w:r>
-      <w:proofErr w:type="spellEnd"/>
-      <w:r>
-        <w:rPr>
-          <w:rFonts w:ascii="Times New Roman" w:eastAsia="Times New Roman" w:hAnsi="Times New Roman" w:cs="Times New Roman"/>
-          <w:b/>
-          <w:bCs/>
-          <w:noProof w:val="0"/>
-          <w:kern w:val="0"/>
-          <w:sz w:val="24"/>
-          <w:szCs w:val="24"/>
-          <w:lang w:eastAsia="es-CO"/>
-          <w14:ligatures w14:val="none"/>
-        </w:rPr>
-        <w:t xml:space="preserve"> </w:t>
-      </w:r>
-      <w:proofErr w:type="spellStart"/>
-      <w:r>
-        <w:rPr>
-          <w:rFonts w:ascii="Times New Roman" w:eastAsia="Times New Roman" w:hAnsi="Times New Roman" w:cs="Times New Roman"/>
-          <w:b/>
-          <w:bCs/>
-          <w:noProof w:val="0"/>
-          <w:kern w:val="0"/>
-          <w:sz w:val="24"/>
-          <w:szCs w:val="24"/>
-          <w:lang w:eastAsia="es-CO"/>
-          <w14:ligatures w14:val="none"/>
-        </w:rPr>
-        <w:t>By</w:t>
-      </w:r>
-      <w:proofErr w:type="spellEnd"/>
-      <w:r>
-        <w:rPr>
-          <w:rFonts w:ascii="Times New Roman" w:eastAsia="Times New Roman" w:hAnsi="Times New Roman" w:cs="Times New Roman"/>
-          <w:b/>
-          <w:bCs/>
-          <w:noProof w:val="0"/>
-          <w:kern w:val="0"/>
-          <w:sz w:val="24"/>
-          <w:szCs w:val="24"/>
-          <w:lang w:eastAsia="es-CO"/>
-          <w14:ligatures w14:val="none"/>
-        </w:rPr>
-        <w:t>"</w:t>
+        <w:t>"Created By"</w:t>
       </w:r>
       <w:r>
         <w:rPr>
@@ -3144,7 +2996,6 @@
           <w14:ligatures w14:val="none"/>
         </w:rPr>
       </w:pPr>
-      <w:proofErr w:type="spellStart"/>
       <w:r>
         <w:rPr>
           <w:rFonts w:ascii="Times New Roman" w:eastAsia="Times New Roman" w:hAnsi="Times New Roman" w:cs="Times New Roman"/>
@@ -3159,7 +3010,6 @@
         </w:rPr>
         <w:t>Footer</w:t>
       </w:r>
-      <w:proofErr w:type="spellEnd"/>
     </w:p>
     <w:p>
       <w:pPr>
@@ -4069,7 +3919,13 @@
     <w:p>
       <w:r>
         <w:lastRenderedPageBreak/>
-        <w:t>la idea es generar una pagina web super agradable, moderna y atractiva para los usuarios, los puntos a tener en cuenta es que es Angular 18 standalone, que usamos Framework como boostrap,  para de esta forma no meternos con el CSS. respecto a colores sera una pagina clara y moderna con tonos inte3nsos oscuros como: "to-orange-500 " o tonalidades de estas librerias, ahora tambien debes adaptarlo para toda la pagina. vamos a iniciar, El proyecto ya esta creado con boostrap instalado, debes hacer unicamente lo que te pida, no quieroretro alime3ntaciones ni resumenes.</w:t>
+        <w:t>la idea es generar una pagina web super agradable, moderna y atractiva para los usuarios, los puntos a tener en cuenta es que es Angular 1</w:t>
+      </w:r>
+      <w:r>
+        <w:t>9</w:t>
+      </w:r>
+      <w:r>
+        <w:t xml:space="preserve"> standalone, que usamos Framework como boostrap,  para de esta forma no meternos con el CSS. respecto a colores sera una pagina clara y moderna con tonos inte3nsos oscuros como: "to-orange-500 " o tonalidades de estas librerias, ahora tambien debes adaptarlo para toda la pagina. vamos a iniciar, El proyecto ya esta creado con boostrap instalado, debes hacer unicamente lo que te pida, no quieroretro alime3ntaciones ni resumenes.</w:t>
       </w:r>
     </w:p>
     <w:p>
@@ -4090,7 +3946,7 @@
 </file>
 
 <file path=word/numbering.xml><?xml version="1.0" encoding="utf-8"?>
-<w:numbering xmlns:wpc="http://schemas.microsoft.com/office/word/2010/wordprocessingCanvas" xmlns:cx="http://schemas.microsoft.com/office/drawing/2014/chartex" xmlns:cx1="http://schemas.microsoft.com/office/drawing/2015/9/8/chartex" xmlns:cx2="http://schemas.microsoft.com/office/drawing/2015/10/21/chartex" xmlns:cx3="http://schemas.microsoft.com/office/drawing/2016/5/9/chartex" xmlns:cx4="http://schemas.microsoft.com/office/drawing/2016/5/10/chartex" xmlns:cx5="http://schemas.microsoft.com/office/drawing/2016/5/11/chartex" xmlns:cx6="http://schemas.microsoft.com/office/drawing/2016/5/12/chartex" xmlns:cx7="http://schemas.microsoft.com/office/drawing/2016/5/13/chartex" xmlns:cx8="http://schemas.microsoft.com/office/drawing/2016/5/14/chartex" xmlns:mc="http://schemas.openxmlformats.org/markup-compatibility/2006" xmlns:aink="http://schemas.microsoft.com/office/drawing/2016/ink" xmlns:am3d="http://schemas.microsoft.com/office/drawing/2017/model3d" xmlns:o="urn:schemas-microsoft-com:office:office" xmlns:r="http://schemas.openxmlformats.org/officeDocument/2006/relationships" xmlns:m="http://schemas.openxmlformats.org/officeDocument/2006/math" xmlns:v="urn:schemas-microsoft-com:vml" xmlns:wp14="http://schemas.microsoft.com/office/word/2010/wordprocessingDrawing" xmlns:wp="http://schemas.openxmlformats.org/drawingml/2006/wordprocessingDrawing" xmlns:w10="urn:schemas-microsoft-com:office:word" xmlns:w="http://schemas.openxmlformats.org/wordprocessingml/2006/main" xmlns:w14="http://schemas.microsoft.com/office/word/2010/wordml" xmlns:w15="http://schemas.microsoft.com/office/word/2012/wordml" xmlns:w16cex="http://schemas.microsoft.com/office/word/2018/wordml/cex" xmlns:w16cid="http://schemas.microsoft.com/office/word/2016/wordml/cid" xmlns:w16="http://schemas.microsoft.com/office/word/2018/wordml" xmlns:w16sdtdh="http://schemas.microsoft.com/office/word/2020/wordml/sdtdatahash" xmlns:w16se="http://schemas.microsoft.com/office/word/2015/wordml/symex" xmlns:wpg="http://schemas.microsoft.com/office/word/2010/wordprocessingGroup" xmlns:wpi="http://schemas.microsoft.com/office/word/2010/wordprocessingInk" xmlns:wne="http://schemas.microsoft.com/office/word/2006/wordml" xmlns:wps="http://schemas.microsoft.com/office/word/2010/wordprocessingShape" mc:Ignorable="w14 w15 w16se w16cid w16 w16cex w16sdtdh wp14">
+<w:numbering xmlns:wpc="http://schemas.microsoft.com/office/word/2010/wordprocessingCanvas" xmlns:cx="http://schemas.microsoft.com/office/drawing/2014/chartex" xmlns:cx1="http://schemas.microsoft.com/office/drawing/2015/9/8/chartex" xmlns:cx2="http://schemas.microsoft.com/office/drawing/2015/10/21/chartex" xmlns:cx3="http://schemas.microsoft.com/office/drawing/2016/5/9/chartex" xmlns:cx4="http://schemas.microsoft.com/office/drawing/2016/5/10/chartex" xmlns:cx5="http://schemas.microsoft.com/office/drawing/2016/5/11/chartex" xmlns:cx6="http://schemas.microsoft.com/office/drawing/2016/5/12/chartex" xmlns:cx7="http://schemas.microsoft.com/office/drawing/2016/5/13/chartex" xmlns:cx8="http://schemas.microsoft.com/office/drawing/2016/5/14/chartex" xmlns:mc="http://schemas.openxmlformats.org/markup-compatibility/2006" xmlns:aink="http://schemas.microsoft.com/office/drawing/2016/ink" xmlns:am3d="http://schemas.microsoft.com/office/drawing/2017/model3d" xmlns:o="urn:schemas-microsoft-com:office:office" xmlns:oel="http://schemas.microsoft.com/office/2019/extlst" xmlns:r="http://schemas.openxmlformats.org/officeDocument/2006/relationships" xmlns:m="http://schemas.openxmlformats.org/officeDocument/2006/math" xmlns:v="urn:schemas-microsoft-com:vml" xmlns:wp14="http://schemas.microsoft.com/office/word/2010/wordprocessingDrawing" xmlns:wp="http://schemas.openxmlformats.org/drawingml/2006/wordprocessingDrawing" xmlns:w10="urn:schemas-microsoft-com:office:word" xmlns:w="http://schemas.openxmlformats.org/wordprocessingml/2006/main" xmlns:w14="http://schemas.microsoft.com/office/word/2010/wordml" xmlns:w15="http://schemas.microsoft.com/office/word/2012/wordml" xmlns:w16cex="http://schemas.microsoft.com/office/word/2018/wordml/cex" xmlns:w16cid="http://schemas.microsoft.com/office/word/2016/wordml/cid" xmlns:w16="http://schemas.microsoft.com/office/word/2018/wordml" xmlns:w16du="http://schemas.microsoft.com/office/word/2023/wordml/word16du" xmlns:w16sdtdh="http://schemas.microsoft.com/office/word/2020/wordml/sdtdatahash" xmlns:w16se="http://schemas.microsoft.com/office/word/2015/wordml/symex" xmlns:wpg="http://schemas.microsoft.com/office/word/2010/wordprocessingGroup" xmlns:wpi="http://schemas.microsoft.com/office/word/2010/wordprocessingInk" xmlns:wne="http://schemas.microsoft.com/office/word/2006/wordml" xmlns:wps="http://schemas.microsoft.com/office/word/2010/wordprocessingShape" mc:Ignorable="w14 w15 w16se w16cid w16 w16cex w16sdtdh w16du wp14">
   <w:abstractNum w:abstractNumId="0" w15:restartNumberingAfterBreak="0">
     <w:nsid w:val="13641E58"/>
     <w:multiLevelType w:val="multilevel"/>
@@ -5726,44 +5582,44 @@
       </w:rPr>
     </w:lvl>
   </w:abstractNum>
-  <w:num w:numId="1">
+  <w:num w:numId="1" w16cid:durableId="183448330">
     <w:abstractNumId w:val="0"/>
   </w:num>
-  <w:num w:numId="2">
+  <w:num w:numId="2" w16cid:durableId="1642618012">
     <w:abstractNumId w:val="4"/>
   </w:num>
-  <w:num w:numId="3">
+  <w:num w:numId="3" w16cid:durableId="1227692380">
     <w:abstractNumId w:val="3"/>
   </w:num>
-  <w:num w:numId="4">
+  <w:num w:numId="4" w16cid:durableId="255795731">
     <w:abstractNumId w:val="6"/>
   </w:num>
-  <w:num w:numId="5">
+  <w:num w:numId="5" w16cid:durableId="389037257">
     <w:abstractNumId w:val="5"/>
   </w:num>
-  <w:num w:numId="6">
+  <w:num w:numId="6" w16cid:durableId="1928613720">
     <w:abstractNumId w:val="7"/>
   </w:num>
-  <w:num w:numId="7">
+  <w:num w:numId="7" w16cid:durableId="1880776328">
     <w:abstractNumId w:val="1"/>
   </w:num>
-  <w:num w:numId="8">
+  <w:num w:numId="8" w16cid:durableId="2040935264">
     <w:abstractNumId w:val="2"/>
   </w:num>
-  <w:num w:numId="9">
+  <w:num w:numId="9" w16cid:durableId="1278682264">
     <w:abstractNumId w:val="8"/>
   </w:num>
-  <w:num w:numId="10">
+  <w:num w:numId="10" w16cid:durableId="496699048">
     <w:abstractNumId w:val="10"/>
   </w:num>
-  <w:num w:numId="11">
+  <w:num w:numId="11" w16cid:durableId="1767001116">
     <w:abstractNumId w:val="9"/>
   </w:num>
 </w:numbering>
 </file>
 
 <file path=word/styles.xml><?xml version="1.0" encoding="utf-8"?>
-<w:styles xmlns:mc="http://schemas.openxmlformats.org/markup-compatibility/2006" xmlns:r="http://schemas.openxmlformats.org/officeDocument/2006/relationships" xmlns:w="http://schemas.openxmlformats.org/wordprocessingml/2006/main" xmlns:w14="http://schemas.microsoft.com/office/word/2010/wordml" xmlns:w15="http://schemas.microsoft.com/office/word/2012/wordml" xmlns:w16cex="http://schemas.microsoft.com/office/word/2018/wordml/cex" xmlns:w16cid="http://schemas.microsoft.com/office/word/2016/wordml/cid" xmlns:w16="http://schemas.microsoft.com/office/word/2018/wordml" xmlns:w16sdtdh="http://schemas.microsoft.com/office/word/2020/wordml/sdtdatahash" xmlns:w16se="http://schemas.microsoft.com/office/word/2015/wordml/symex" mc:Ignorable="w14 w15 w16se w16cid w16 w16cex w16sdtdh">
+<w:styles xmlns:mc="http://schemas.openxmlformats.org/markup-compatibility/2006" xmlns:r="http://schemas.openxmlformats.org/officeDocument/2006/relationships" xmlns:w="http://schemas.openxmlformats.org/wordprocessingml/2006/main" xmlns:w14="http://schemas.microsoft.com/office/word/2010/wordml" xmlns:w15="http://schemas.microsoft.com/office/word/2012/wordml" xmlns:w16cex="http://schemas.microsoft.com/office/word/2018/wordml/cex" xmlns:w16cid="http://schemas.microsoft.com/office/word/2016/wordml/cid" xmlns:w16="http://schemas.microsoft.com/office/word/2018/wordml" xmlns:w16du="http://schemas.microsoft.com/office/word/2023/wordml/word16du" xmlns:w16sdtdh="http://schemas.microsoft.com/office/word/2020/wordml/sdtdatahash" xmlns:w16se="http://schemas.microsoft.com/office/word/2015/wordml/symex" mc:Ignorable="w14 w15 w16se w16cid w16 w16cex w16sdtdh w16du">
   <w:docDefaults>
     <w:rPrDefault>
       <w:rPr>

</xml_diff>